<commit_message>
add content in resource_for_development
</commit_message>
<xml_diff>
--- a/DRAFT_PolyScopeX_UR+TechnicalInformation_SKO.docx
+++ b/DRAFT_PolyScopeX_UR+TechnicalInformation_SKO.docx
@@ -724,7 +724,6 @@
       <w:pPr>
         <w:rPr>
           <w:ins w:id="9" w:author="Funing Hu" w:date="2025-12-09T11:43:00Z" w16du:dateUtc="2025-12-09T03:43:00Z"/>
-          <w:rFonts w:hint="eastAsia"/>
           <w:lang w:eastAsia="zh-CN"/>
         </w:rPr>
       </w:pPr>
@@ -1117,7 +1116,6 @@
         <w:spacing w:after="0" w:line="300" w:lineRule="atLeast"/>
         <w:rPr>
           <w:ins w:id="23" w:author="Funing Hu" w:date="2025-12-09T11:51:00Z" w16du:dateUtc="2025-12-09T03:51:00Z"/>
-          <w:rFonts w:hint="eastAsia"/>
           <w:lang w:eastAsia="zh-CN"/>
         </w:rPr>
         <w:pPrChange w:id="24" w:author="Funing Hu" w:date="2025-12-09T11:51:00Z" w16du:dateUtc="2025-12-09T03:51:00Z">
@@ -33872,6 +33870,38 @@
 </file>
 
 <file path=customXml/item1.xml><?xml version="1.0" encoding="utf-8"?>
+<?mso-contentType ?>
+<FormTemplates xmlns="http://schemas.microsoft.com/sharepoint/v3/contenttype/forms">
+  <Display>DocumentLibraryForm</Display>
+  <Edit>DocumentLibraryForm</Edit>
+  <New>DocumentLibraryForm</New>
+</FormTemplates>
+</file>
+
+<file path=customXml/item2.xml><?xml version="1.0" encoding="utf-8"?>
+<p:properties xmlns:p="http://schemas.microsoft.com/office/2006/metadata/properties" xmlns:xsi="http://www.w3.org/2001/XMLSchema-instance" xmlns:pc="http://schemas.microsoft.com/office/infopath/2007/PartnerControls">
+  <documentManagement>
+    <lcf76f155ced4ddcb4097134ff3c332f xmlns="3e27e02d-a493-42ba-b5c9-f4126ae20cfa">
+      <Terms xmlns="http://schemas.microsoft.com/office/infopath/2007/PartnerControls"/>
+    </lcf76f155ced4ddcb4097134ff3c332f>
+    <ProcessOwner xmlns="3e27e02d-a493-42ba-b5c9-f4126ae20cfa">
+      <UserInfo>
+        <DisplayName/>
+        <AccountId xsi:nil="true"/>
+        <AccountType/>
+      </UserInfo>
+    </ProcessOwner>
+    <TaxCatchAll xmlns="d4dfd56b-a03e-4e55-9f95-1906bf0079ff" xsi:nil="true"/>
+    <RelevantDeliverable xmlns="3e27e02d-a493-42ba-b5c9-f4126ae20cfa" xsi:nil="true"/>
+  </documentManagement>
+</p:properties>
+</file>
+
+<file path=customXml/item3.xml><?xml version="1.0" encoding="utf-8"?>
+<b:Sources xmlns:b="http://schemas.openxmlformats.org/officeDocument/2006/bibliography" xmlns="http://schemas.openxmlformats.org/officeDocument/2006/bibliography" SelectedStyle="\APASixthEditionOfficeOnline.xsl" StyleName="APA" Version="6"/>
+</file>
+
+<file path=customXml/item4.xml><?xml version="1.0" encoding="utf-8"?>
 <ct:contentTypeSchema xmlns:ct="http://schemas.microsoft.com/office/2006/metadata/contentType" xmlns:ma="http://schemas.microsoft.com/office/2006/metadata/properties/metaAttributes" ct:_="" ma:_="" ma:contentTypeName="Document" ma:contentTypeID="0x010100E513E4AD47D64C4C97FDD5917E551BC6" ma:contentTypeVersion="15" ma:contentTypeDescription="Create a new document." ma:contentTypeScope="" ma:versionID="d6db119601405f3d6ac2295b3fd87609">
   <xsd:schema xmlns:xsd="http://www.w3.org/2001/XMLSchema" xmlns:xs="http://www.w3.org/2001/XMLSchema" xmlns:p="http://schemas.microsoft.com/office/2006/metadata/properties" xmlns:ns2="3e27e02d-a493-42ba-b5c9-f4126ae20cfa" xmlns:ns3="d4dfd56b-a03e-4e55-9f95-1906bf0079ff" targetNamespace="http://schemas.microsoft.com/office/2006/metadata/properties" ma:root="true" ma:fieldsID="a06b5bb3d46f3f65be6bc33c88984f01" ns2:_="" ns3:_="">
     <xsd:import namespace="3e27e02d-a493-42ba-b5c9-f4126ae20cfa"/>
@@ -34106,39 +34136,34 @@
 </ct:contentTypeSchema>
 </file>
 
-<file path=customXml/item2.xml><?xml version="1.0" encoding="utf-8"?>
-<b:Sources xmlns:b="http://schemas.openxmlformats.org/officeDocument/2006/bibliography" xmlns="http://schemas.openxmlformats.org/officeDocument/2006/bibliography" SelectedStyle="\APASixthEditionOfficeOnline.xsl" StyleName="APA" Version="6"/>
+<file path=customXml/itemProps1.xml><?xml version="1.0" encoding="utf-8"?>
+<ds:datastoreItem xmlns:ds="http://schemas.openxmlformats.org/officeDocument/2006/customXml" ds:itemID="{849D94EE-6E49-4055-8888-945894ACADE9}">
+  <ds:schemaRefs>
+    <ds:schemaRef ds:uri="http://schemas.microsoft.com/sharepoint/v3/contenttype/forms"/>
+  </ds:schemaRefs>
+</ds:datastoreItem>
 </file>
 
-<file path=customXml/item3.xml><?xml version="1.0" encoding="utf-8"?>
-<p:properties xmlns:p="http://schemas.microsoft.com/office/2006/metadata/properties" xmlns:xsi="http://www.w3.org/2001/XMLSchema-instance" xmlns:pc="http://schemas.microsoft.com/office/infopath/2007/PartnerControls">
-  <documentManagement>
-    <lcf76f155ced4ddcb4097134ff3c332f xmlns="3e27e02d-a493-42ba-b5c9-f4126ae20cfa">
-      <Terms xmlns="http://schemas.microsoft.com/office/infopath/2007/PartnerControls"/>
-    </lcf76f155ced4ddcb4097134ff3c332f>
-    <ProcessOwner xmlns="3e27e02d-a493-42ba-b5c9-f4126ae20cfa">
-      <UserInfo>
-        <DisplayName/>
-        <AccountId xsi:nil="true"/>
-        <AccountType/>
-      </UserInfo>
-    </ProcessOwner>
-    <TaxCatchAll xmlns="d4dfd56b-a03e-4e55-9f95-1906bf0079ff" xsi:nil="true"/>
-    <RelevantDeliverable xmlns="3e27e02d-a493-42ba-b5c9-f4126ae20cfa" xsi:nil="true"/>
-  </documentManagement>
-</p:properties>
+<file path=customXml/itemProps2.xml><?xml version="1.0" encoding="utf-8"?>
+<ds:datastoreItem xmlns:ds="http://schemas.openxmlformats.org/officeDocument/2006/customXml" ds:itemID="{61B2666D-94EA-4362-84F9-A0B43A5C770B}">
+  <ds:schemaRefs>
+    <ds:schemaRef ds:uri="http://schemas.microsoft.com/office/2006/metadata/properties"/>
+    <ds:schemaRef ds:uri="http://schemas.microsoft.com/office/infopath/2007/PartnerControls"/>
+    <ds:schemaRef ds:uri="3e27e02d-a493-42ba-b5c9-f4126ae20cfa"/>
+    <ds:schemaRef ds:uri="d4dfd56b-a03e-4e55-9f95-1906bf0079ff"/>
+  </ds:schemaRefs>
+</ds:datastoreItem>
 </file>
 
-<file path=customXml/item4.xml><?xml version="1.0" encoding="utf-8"?>
-<?mso-contentType ?>
-<FormTemplates xmlns="http://schemas.microsoft.com/sharepoint/v3/contenttype/forms">
-  <Display>DocumentLibraryForm</Display>
-  <Edit>DocumentLibraryForm</Edit>
-  <New>DocumentLibraryForm</New>
-</FormTemplates>
+<file path=customXml/itemProps3.xml><?xml version="1.0" encoding="utf-8"?>
+<ds:datastoreItem xmlns:ds="http://schemas.openxmlformats.org/officeDocument/2006/customXml" ds:itemID="{0D558636-8D62-47AC-961F-8E83DD257B70}">
+  <ds:schemaRefs>
+    <ds:schemaRef ds:uri="http://schemas.openxmlformats.org/officeDocument/2006/bibliography"/>
+  </ds:schemaRefs>
+</ds:datastoreItem>
 </file>
 
-<file path=customXml/itemProps1.xml><?xml version="1.0" encoding="utf-8"?>
+<file path=customXml/itemProps4.xml><?xml version="1.0" encoding="utf-8"?>
 <ds:datastoreItem xmlns:ds="http://schemas.openxmlformats.org/officeDocument/2006/customXml" ds:itemID="{CBC0D594-0638-4D0F-85FA-782D45924E4F}">
   <ds:schemaRefs>
     <ds:schemaRef ds:uri="http://schemas.microsoft.com/office/2006/metadata/contentType"/>
@@ -34157,39 +34182,6 @@
 </ds:datastoreItem>
 </file>
 
-<file path=customXml/itemProps2.xml><?xml version="1.0" encoding="utf-8"?>
-<ds:datastoreItem xmlns:ds="http://schemas.openxmlformats.org/officeDocument/2006/customXml" ds:itemID="{0D558636-8D62-47AC-961F-8E83DD257B70}">
-  <ds:schemaRefs>
-    <ds:schemaRef ds:uri="http://schemas.openxmlformats.org/officeDocument/2006/bibliography"/>
-  </ds:schemaRefs>
-</ds:datastoreItem>
-</file>
-
-<file path=customXml/itemProps3.xml><?xml version="1.0" encoding="utf-8"?>
-<ds:datastoreItem xmlns:ds="http://schemas.openxmlformats.org/officeDocument/2006/customXml" ds:itemID="{61B2666D-94EA-4362-84F9-A0B43A5C770B}">
-  <ds:schemaRefs>
-    <ds:schemaRef ds:uri="http://purl.org/dc/elements/1.1/"/>
-    <ds:schemaRef ds:uri="http://schemas.microsoft.com/office/2006/metadata/properties"/>
-    <ds:schemaRef ds:uri="3e27e02d-a493-42ba-b5c9-f4126ae20cfa"/>
-    <ds:schemaRef ds:uri="http://purl.org/dc/terms/"/>
-    <ds:schemaRef ds:uri="d4dfd56b-a03e-4e55-9f95-1906bf0079ff"/>
-    <ds:schemaRef ds:uri="http://schemas.microsoft.com/office/2006/documentManagement/types"/>
-    <ds:schemaRef ds:uri="http://schemas.microsoft.com/office/infopath/2007/PartnerControls"/>
-    <ds:schemaRef ds:uri="http://schemas.openxmlformats.org/package/2006/metadata/core-properties"/>
-    <ds:schemaRef ds:uri="http://www.w3.org/XML/1998/namespace"/>
-    <ds:schemaRef ds:uri="http://purl.org/dc/dcmitype/"/>
-  </ds:schemaRefs>
-</ds:datastoreItem>
-</file>
-
-<file path=customXml/itemProps4.xml><?xml version="1.0" encoding="utf-8"?>
-<ds:datastoreItem xmlns:ds="http://schemas.openxmlformats.org/officeDocument/2006/customXml" ds:itemID="{849D94EE-6E49-4055-8888-945894ACADE9}">
-  <ds:schemaRefs>
-    <ds:schemaRef ds:uri="http://schemas.microsoft.com/sharepoint/v3/contenttype/forms"/>
-  </ds:schemaRefs>
-</ds:datastoreItem>
-</file>
-
 <file path=docMetadata/LabelInfo.xml><?xml version="1.0" encoding="utf-8"?>
 <clbl:labelList xmlns:clbl="http://schemas.microsoft.com/office/2020/mipLabelMetadata">
   <clbl:label id="{eae846e4-996d-4b47-83b9-5f5937d358fe}" enabled="0" method="" siteId="{eae846e4-996d-4b47-83b9-5f5937d358fe}" removed="1"/>

</xml_diff>